<commit_message>
Adição de conteúdo sobre Identidade visual na linha do tempo
</commit_message>
<xml_diff>
--- a/Documentos/Linha do Tempo.docx
+++ b/Documentos/Linha do Tempo.docx
@@ -1,6 +1,6 @@
 
 <file path=word/document.xml><?xml version="1.0" encoding="utf-8"?>
-<w:document xmlns:wpc="http://schemas.microsoft.com/office/word/2010/wordprocessingCanvas" xmlns:cx="http://schemas.microsoft.com/office/drawing/2014/chartex" xmlns:cx1="http://schemas.microsoft.com/office/drawing/2015/9/8/chartex" xmlns:cx2="http://schemas.microsoft.com/office/drawing/2015/10/21/chartex" xmlns:cx3="http://schemas.microsoft.com/office/drawing/2016/5/9/chartex" xmlns:cx4="http://schemas.microsoft.com/office/drawing/2016/5/10/chartex" xmlns:cx5="http://schemas.microsoft.com/office/drawing/2016/5/11/chartex" xmlns:cx6="http://schemas.microsoft.com/office/drawing/2016/5/12/chartex" xmlns:cx7="http://schemas.microsoft.com/office/drawing/2016/5/13/chartex" xmlns:cx8="http://schemas.microsoft.com/office/drawing/2016/5/14/chartex" xmlns:mc="http://schemas.openxmlformats.org/markup-compatibility/2006" xmlns:aink="http://schemas.microsoft.com/office/drawing/2016/ink" xmlns:am3d="http://schemas.microsoft.com/office/drawing/2017/model3d" xmlns:o="urn:schemas-microsoft-com:office:office" xmlns:oel="http://schemas.microsoft.com/office/2019/extlst" xmlns:r="http://schemas.openxmlformats.org/officeDocument/2006/relationships" xmlns:m="http://schemas.openxmlformats.org/officeDocument/2006/math" xmlns:v="urn:schemas-microsoft-com:vml" xmlns:wp14="http://schemas.microsoft.com/office/word/2010/wordprocessingDrawing" xmlns:wp="http://schemas.openxmlformats.org/drawingml/2006/wordprocessingDrawing" xmlns:w10="urn:schemas-microsoft-com:office:word" xmlns:w="http://schemas.openxmlformats.org/wordprocessingml/2006/main" xmlns:w14="http://schemas.microsoft.com/office/word/2010/wordml" xmlns:w15="http://schemas.microsoft.com/office/word/2012/wordml" xmlns:w16cex="http://schemas.microsoft.com/office/word/2018/wordml/cex" xmlns:w16cid="http://schemas.microsoft.com/office/word/2016/wordml/cid" xmlns:w16="http://schemas.microsoft.com/office/word/2018/wordml" xmlns:w16sdtdh="http://schemas.microsoft.com/office/word/2020/wordml/sdtdatahash" xmlns:w16se="http://schemas.microsoft.com/office/word/2015/wordml/symex" xmlns:wpg="http://schemas.microsoft.com/office/word/2010/wordprocessingGroup" xmlns:wpi="http://schemas.microsoft.com/office/word/2010/wordprocessingInk" xmlns:wne="http://schemas.microsoft.com/office/word/2006/wordml" xmlns:wps="http://schemas.microsoft.com/office/word/2010/wordprocessingShape" mc:Ignorable="w14 w15 w16se w16cid w16 w16cex w16sdtdh wp14">
+<w:document xmlns:wpc="http://schemas.microsoft.com/office/word/2010/wordprocessingCanvas" xmlns:cx="http://schemas.microsoft.com/office/drawing/2014/chartex" xmlns:cx1="http://schemas.microsoft.com/office/drawing/2015/9/8/chartex" xmlns:cx2="http://schemas.microsoft.com/office/drawing/2015/10/21/chartex" xmlns:cx3="http://schemas.microsoft.com/office/drawing/2016/5/9/chartex" xmlns:cx4="http://schemas.microsoft.com/office/drawing/2016/5/10/chartex" xmlns:cx5="http://schemas.microsoft.com/office/drawing/2016/5/11/chartex" xmlns:cx6="http://schemas.microsoft.com/office/drawing/2016/5/12/chartex" xmlns:cx7="http://schemas.microsoft.com/office/drawing/2016/5/13/chartex" xmlns:cx8="http://schemas.microsoft.com/office/drawing/2016/5/14/chartex" xmlns:mc="http://schemas.openxmlformats.org/markup-compatibility/2006" xmlns:aink="http://schemas.microsoft.com/office/drawing/2016/ink" xmlns:am3d="http://schemas.microsoft.com/office/drawing/2017/model3d" xmlns:o="urn:schemas-microsoft-com:office:office" xmlns:oel="http://schemas.microsoft.com/office/2019/extlst" xmlns:r="http://schemas.openxmlformats.org/officeDocument/2006/relationships" xmlns:m="http://schemas.openxmlformats.org/officeDocument/2006/math" xmlns:v="urn:schemas-microsoft-com:vml" xmlns:wp14="http://schemas.microsoft.com/office/word/2010/wordprocessingDrawing" xmlns:wp="http://schemas.openxmlformats.org/drawingml/2006/wordprocessingDrawing" xmlns:w10="urn:schemas-microsoft-com:office:word" xmlns:w="http://schemas.openxmlformats.org/wordprocessingml/2006/main" xmlns:w14="http://schemas.microsoft.com/office/word/2010/wordml" xmlns:w15="http://schemas.microsoft.com/office/word/2012/wordml" xmlns:w16cex="http://schemas.microsoft.com/office/word/2018/wordml/cex" xmlns:w16cid="http://schemas.microsoft.com/office/word/2016/wordml/cid" xmlns:w16="http://schemas.microsoft.com/office/word/2018/wordml" xmlns:w16du="http://schemas.microsoft.com/office/word/2023/wordml/word16du" xmlns:w16sdtdh="http://schemas.microsoft.com/office/word/2020/wordml/sdtdatahash" xmlns:w16sdtfl="http://schemas.microsoft.com/office/word/2024/wordml/sdtformatlock" xmlns:w16se="http://schemas.microsoft.com/office/word/2015/wordml/symex" xmlns:wpg="http://schemas.microsoft.com/office/word/2010/wordprocessingGroup" xmlns:wpi="http://schemas.microsoft.com/office/word/2010/wordprocessingInk" xmlns:wne="http://schemas.microsoft.com/office/word/2006/wordml" xmlns:wps="http://schemas.microsoft.com/office/word/2010/wordprocessingShape" mc:Ignorable="w14 w15 w16se w16cid w16 w16cex w16sdtdh w16sdtfl w16du wp14">
   <w:body>
     <w:p>
       <w:r>
@@ -141,15 +141,7 @@
         <w:t>porquê</w:t>
       </w:r>
       <w:r>
-        <w:t xml:space="preserve"> </w:t>
-      </w:r>
-      <w:proofErr w:type="gramStart"/>
-      <w:r>
-        <w:t>dele</w:t>
-      </w:r>
-      <w:proofErr w:type="gramEnd"/>
-      <w:r>
-        <w:t xml:space="preserve"> ser tão importante e participativo na minha vida. Além de introduzir o que será falado adiante.</w:t>
+        <w:t xml:space="preserve"> dele ser tão importante e participativo na minha vida. Além de introduzir o que será falado adiante.</w:t>
       </w:r>
     </w:p>
     <w:p>
@@ -625,10 +617,7 @@
         </w:numPr>
       </w:pPr>
       <w:r>
-        <w:t xml:space="preserve">Sistema de </w:t>
-      </w:r>
-      <w:r>
-        <w:t>Status</w:t>
+        <w:t>Sistema de Status</w:t>
       </w:r>
       <w:r>
         <w:t xml:space="preserve"> (Dano, Vida, Defesa...)</w:t>
@@ -658,10 +647,7 @@
         </w:numPr>
       </w:pPr>
       <w:r>
-        <w:t>Sistema de Inventário</w:t>
-      </w:r>
-      <w:r>
-        <w:t xml:space="preserve"> (para guardar equipamentos e possivelmente Habilidades).</w:t>
+        <w:t>Sistema de Inventário (para guardar equipamentos e possivelmente Habilidades).</w:t>
       </w:r>
     </w:p>
     <w:p>
@@ -767,6 +753,172 @@
       <w:r>
         <w:t>- Sistema de Habilidades/Ataques (para funcionar na torre/boss ou só no boss – inimigos básicos é combate automático).</w:t>
       </w:r>
+    </w:p>
+    <w:p>
+      <w:r>
+        <w:br w:type="page"/>
+      </w:r>
+    </w:p>
+    <w:p>
+      <w:r>
+        <w:lastRenderedPageBreak/>
+        <w:t>Sobre a Identidade Visual:</w:t>
+      </w:r>
+    </w:p>
+    <w:p/>
+    <w:p>
+      <w:r>
+        <w:rPr>
+          <w:b/>
+          <w:bCs/>
+        </w:rPr>
+        <w:t>Componentes principais:</w:t>
+      </w:r>
+    </w:p>
+    <w:p>
+      <w:pPr>
+        <w:numPr>
+          <w:ilvl w:val="0"/>
+          <w:numId w:val="5"/>
+        </w:numPr>
+      </w:pPr>
+      <w:r>
+        <w:t>Logotipo (principal, reduzido, alternativo)</w:t>
+      </w:r>
+    </w:p>
+    <w:p>
+      <w:pPr>
+        <w:numPr>
+          <w:ilvl w:val="0"/>
+          <w:numId w:val="5"/>
+        </w:numPr>
+      </w:pPr>
+      <w:r>
+        <w:t>Paleta de cores</w:t>
+      </w:r>
+    </w:p>
+    <w:p>
+      <w:pPr>
+        <w:numPr>
+          <w:ilvl w:val="0"/>
+          <w:numId w:val="5"/>
+        </w:numPr>
+      </w:pPr>
+      <w:r>
+        <w:t>Tipografia (títulos, textos, complementares)</w:t>
+      </w:r>
+    </w:p>
+    <w:p>
+      <w:pPr>
+        <w:numPr>
+          <w:ilvl w:val="0"/>
+          <w:numId w:val="5"/>
+        </w:numPr>
+      </w:pPr>
+      <w:r>
+        <w:t>Elementos gráficos (ícones, padrões, texturas)</w:t>
+      </w:r>
+    </w:p>
+    <w:p>
+      <w:pPr>
+        <w:numPr>
+          <w:ilvl w:val="0"/>
+          <w:numId w:val="5"/>
+        </w:numPr>
+      </w:pPr>
+      <w:r>
+        <w:t>Aplicações (redes sociais, papelaria, embalagens)</w:t>
+      </w:r>
+    </w:p>
+    <w:p>
+      <w:r>
+        <w:t>Uma identidade visual bem construída:</w:t>
+      </w:r>
+    </w:p>
+    <w:p>
+      <w:pPr>
+        <w:numPr>
+          <w:ilvl w:val="0"/>
+          <w:numId w:val="6"/>
+        </w:numPr>
+      </w:pPr>
+      <w:r>
+        <w:rPr>
+          <w:b/>
+          <w:bCs/>
+        </w:rPr>
+        <w:t>Diferencia</w:t>
+      </w:r>
+      <w:r>
+        <w:t> a marca no mercado</w:t>
+      </w:r>
+    </w:p>
+    <w:p>
+      <w:pPr>
+        <w:numPr>
+          <w:ilvl w:val="0"/>
+          <w:numId w:val="6"/>
+        </w:numPr>
+      </w:pPr>
+      <w:r>
+        <w:rPr>
+          <w:b/>
+          <w:bCs/>
+        </w:rPr>
+        <w:t>Gera confiança</w:t>
+      </w:r>
+      <w:r>
+        <w:t> e credibilidade</w:t>
+      </w:r>
+    </w:p>
+    <w:p>
+      <w:pPr>
+        <w:numPr>
+          <w:ilvl w:val="0"/>
+          <w:numId w:val="6"/>
+        </w:numPr>
+      </w:pPr>
+      <w:r>
+        <w:rPr>
+          <w:b/>
+          <w:bCs/>
+        </w:rPr>
+        <w:t>Facilita a comunicação</w:t>
+      </w:r>
+      <w:r>
+        <w:t> com o público</w:t>
+      </w:r>
+    </w:p>
+    <w:p>
+      <w:pPr>
+        <w:numPr>
+          <w:ilvl w:val="0"/>
+          <w:numId w:val="6"/>
+        </w:numPr>
+      </w:pPr>
+      <w:r>
+        <w:rPr>
+          <w:b/>
+          <w:bCs/>
+        </w:rPr>
+        <w:t>Aumenta a lembrança</w:t>
+      </w:r>
+      <w:r>
+        <w:t> e reconhecimento</w:t>
+      </w:r>
+    </w:p>
+    <w:p>
+      <w:r>
+        <w:t xml:space="preserve">Fonte: Quero aprender Design - </w:t>
+      </w:r>
+      <w:hyperlink r:id="rId5" w:history="1">
+        <w:r>
+          <w:rPr>
+            <w:rStyle w:val="Hyperlink"/>
+          </w:rPr>
+          <w:t>https://queroaprenderdesign.com.br/como-criar-identidade-visual-do-zero/</w:t>
+        </w:r>
+      </w:hyperlink>
     </w:p>
     <w:p/>
     <w:sectPr>
@@ -780,7 +932,7 @@
 </file>
 
 <file path=word/numbering.xml><?xml version="1.0" encoding="utf-8"?>
-<w:numbering xmlns:wpc="http://schemas.microsoft.com/office/word/2010/wordprocessingCanvas" xmlns:cx="http://schemas.microsoft.com/office/drawing/2014/chartex" xmlns:cx1="http://schemas.microsoft.com/office/drawing/2015/9/8/chartex" xmlns:cx2="http://schemas.microsoft.com/office/drawing/2015/10/21/chartex" xmlns:cx3="http://schemas.microsoft.com/office/drawing/2016/5/9/chartex" xmlns:cx4="http://schemas.microsoft.com/office/drawing/2016/5/10/chartex" xmlns:cx5="http://schemas.microsoft.com/office/drawing/2016/5/11/chartex" xmlns:cx6="http://schemas.microsoft.com/office/drawing/2016/5/12/chartex" xmlns:cx7="http://schemas.microsoft.com/office/drawing/2016/5/13/chartex" xmlns:cx8="http://schemas.microsoft.com/office/drawing/2016/5/14/chartex" xmlns:mc="http://schemas.openxmlformats.org/markup-compatibility/2006" xmlns:aink="http://schemas.microsoft.com/office/drawing/2016/ink" xmlns:am3d="http://schemas.microsoft.com/office/drawing/2017/model3d" xmlns:o="urn:schemas-microsoft-com:office:office" xmlns:oel="http://schemas.microsoft.com/office/2019/extlst" xmlns:r="http://schemas.openxmlformats.org/officeDocument/2006/relationships" xmlns:m="http://schemas.openxmlformats.org/officeDocument/2006/math" xmlns:v="urn:schemas-microsoft-com:vml" xmlns:wp14="http://schemas.microsoft.com/office/word/2010/wordprocessingDrawing" xmlns:wp="http://schemas.openxmlformats.org/drawingml/2006/wordprocessingDrawing" xmlns:w10="urn:schemas-microsoft-com:office:word" xmlns:w="http://schemas.openxmlformats.org/wordprocessingml/2006/main" xmlns:w14="http://schemas.microsoft.com/office/word/2010/wordml" xmlns:w15="http://schemas.microsoft.com/office/word/2012/wordml" xmlns:w16cex="http://schemas.microsoft.com/office/word/2018/wordml/cex" xmlns:w16cid="http://schemas.microsoft.com/office/word/2016/wordml/cid" xmlns:w16="http://schemas.microsoft.com/office/word/2018/wordml" xmlns:w16sdtdh="http://schemas.microsoft.com/office/word/2020/wordml/sdtdatahash" xmlns:w16se="http://schemas.microsoft.com/office/word/2015/wordml/symex" xmlns:wpg="http://schemas.microsoft.com/office/word/2010/wordprocessingGroup" xmlns:wpi="http://schemas.microsoft.com/office/word/2010/wordprocessingInk" xmlns:wne="http://schemas.microsoft.com/office/word/2006/wordml" xmlns:wps="http://schemas.microsoft.com/office/word/2010/wordprocessingShape" mc:Ignorable="w14 w15 w16se w16cid w16 w16cex w16sdtdh wp14">
+<w:numbering xmlns:wpc="http://schemas.microsoft.com/office/word/2010/wordprocessingCanvas" xmlns:cx="http://schemas.microsoft.com/office/drawing/2014/chartex" xmlns:cx1="http://schemas.microsoft.com/office/drawing/2015/9/8/chartex" xmlns:cx2="http://schemas.microsoft.com/office/drawing/2015/10/21/chartex" xmlns:cx3="http://schemas.microsoft.com/office/drawing/2016/5/9/chartex" xmlns:cx4="http://schemas.microsoft.com/office/drawing/2016/5/10/chartex" xmlns:cx5="http://schemas.microsoft.com/office/drawing/2016/5/11/chartex" xmlns:cx6="http://schemas.microsoft.com/office/drawing/2016/5/12/chartex" xmlns:cx7="http://schemas.microsoft.com/office/drawing/2016/5/13/chartex" xmlns:cx8="http://schemas.microsoft.com/office/drawing/2016/5/14/chartex" xmlns:mc="http://schemas.openxmlformats.org/markup-compatibility/2006" xmlns:aink="http://schemas.microsoft.com/office/drawing/2016/ink" xmlns:am3d="http://schemas.microsoft.com/office/drawing/2017/model3d" xmlns:o="urn:schemas-microsoft-com:office:office" xmlns:oel="http://schemas.microsoft.com/office/2019/extlst" xmlns:r="http://schemas.openxmlformats.org/officeDocument/2006/relationships" xmlns:m="http://schemas.openxmlformats.org/officeDocument/2006/math" xmlns:v="urn:schemas-microsoft-com:vml" xmlns:wp14="http://schemas.microsoft.com/office/word/2010/wordprocessingDrawing" xmlns:wp="http://schemas.openxmlformats.org/drawingml/2006/wordprocessingDrawing" xmlns:w10="urn:schemas-microsoft-com:office:word" xmlns:w="http://schemas.openxmlformats.org/wordprocessingml/2006/main" xmlns:w14="http://schemas.microsoft.com/office/word/2010/wordml" xmlns:w15="http://schemas.microsoft.com/office/word/2012/wordml" xmlns:w16cex="http://schemas.microsoft.com/office/word/2018/wordml/cex" xmlns:w16cid="http://schemas.microsoft.com/office/word/2016/wordml/cid" xmlns:w16="http://schemas.microsoft.com/office/word/2018/wordml" xmlns:w16du="http://schemas.microsoft.com/office/word/2023/wordml/word16du" xmlns:w16sdtdh="http://schemas.microsoft.com/office/word/2020/wordml/sdtdatahash" xmlns:w16sdtfl="http://schemas.microsoft.com/office/word/2024/wordml/sdtformatlock" xmlns:w16se="http://schemas.microsoft.com/office/word/2015/wordml/symex" xmlns:wpg="http://schemas.microsoft.com/office/word/2010/wordprocessingGroup" xmlns:wpi="http://schemas.microsoft.com/office/word/2010/wordprocessingInk" xmlns:wne="http://schemas.microsoft.com/office/word/2006/wordml" xmlns:wps="http://schemas.microsoft.com/office/word/2010/wordprocessingShape" mc:Ignorable="w14 w15 w16se w16cid w16 w16cex w16sdtdh w16sdtfl w16du wp14">
   <w:abstractNum w:abstractNumId="0" w15:restartNumberingAfterBreak="0">
     <w:nsid w:val="1A170B0C"/>
     <w:multiLevelType w:val="hybridMultilevel"/>
@@ -956,6 +1108,155 @@
     </w:lvl>
   </w:abstractNum>
   <w:abstractNum w:abstractNumId="2" w15:restartNumberingAfterBreak="0">
+    <w:nsid w:val="50EA5D8C"/>
+    <w:multiLevelType w:val="multilevel"/>
+    <w:tmpl w:val="0F44FC28"/>
+    <w:lvl w:ilvl="0">
+      <w:start w:val="1"/>
+      <w:numFmt w:val="bullet"/>
+      <w:lvlText w:val=""/>
+      <w:lvlJc w:val="left"/>
+      <w:pPr>
+        <w:tabs>
+          <w:tab w:val="num" w:pos="720"/>
+        </w:tabs>
+        <w:ind w:left="720" w:hanging="360"/>
+      </w:pPr>
+      <w:rPr>
+        <w:rFonts w:ascii="Symbol" w:hAnsi="Symbol" w:hint="default"/>
+        <w:sz w:val="20"/>
+      </w:rPr>
+    </w:lvl>
+    <w:lvl w:ilvl="1" w:tentative="1">
+      <w:start w:val="1"/>
+      <w:numFmt w:val="bullet"/>
+      <w:lvlText w:val=""/>
+      <w:lvlJc w:val="left"/>
+      <w:pPr>
+        <w:tabs>
+          <w:tab w:val="num" w:pos="1440"/>
+        </w:tabs>
+        <w:ind w:left="1440" w:hanging="360"/>
+      </w:pPr>
+      <w:rPr>
+        <w:rFonts w:ascii="Symbol" w:hAnsi="Symbol" w:hint="default"/>
+        <w:sz w:val="20"/>
+      </w:rPr>
+    </w:lvl>
+    <w:lvl w:ilvl="2" w:tentative="1">
+      <w:start w:val="1"/>
+      <w:numFmt w:val="bullet"/>
+      <w:lvlText w:val=""/>
+      <w:lvlJc w:val="left"/>
+      <w:pPr>
+        <w:tabs>
+          <w:tab w:val="num" w:pos="2160"/>
+        </w:tabs>
+        <w:ind w:left="2160" w:hanging="360"/>
+      </w:pPr>
+      <w:rPr>
+        <w:rFonts w:ascii="Symbol" w:hAnsi="Symbol" w:hint="default"/>
+        <w:sz w:val="20"/>
+      </w:rPr>
+    </w:lvl>
+    <w:lvl w:ilvl="3" w:tentative="1">
+      <w:start w:val="1"/>
+      <w:numFmt w:val="bullet"/>
+      <w:lvlText w:val=""/>
+      <w:lvlJc w:val="left"/>
+      <w:pPr>
+        <w:tabs>
+          <w:tab w:val="num" w:pos="2880"/>
+        </w:tabs>
+        <w:ind w:left="2880" w:hanging="360"/>
+      </w:pPr>
+      <w:rPr>
+        <w:rFonts w:ascii="Symbol" w:hAnsi="Symbol" w:hint="default"/>
+        <w:sz w:val="20"/>
+      </w:rPr>
+    </w:lvl>
+    <w:lvl w:ilvl="4" w:tentative="1">
+      <w:start w:val="1"/>
+      <w:numFmt w:val="bullet"/>
+      <w:lvlText w:val=""/>
+      <w:lvlJc w:val="left"/>
+      <w:pPr>
+        <w:tabs>
+          <w:tab w:val="num" w:pos="3600"/>
+        </w:tabs>
+        <w:ind w:left="3600" w:hanging="360"/>
+      </w:pPr>
+      <w:rPr>
+        <w:rFonts w:ascii="Symbol" w:hAnsi="Symbol" w:hint="default"/>
+        <w:sz w:val="20"/>
+      </w:rPr>
+    </w:lvl>
+    <w:lvl w:ilvl="5" w:tentative="1">
+      <w:start w:val="1"/>
+      <w:numFmt w:val="bullet"/>
+      <w:lvlText w:val=""/>
+      <w:lvlJc w:val="left"/>
+      <w:pPr>
+        <w:tabs>
+          <w:tab w:val="num" w:pos="4320"/>
+        </w:tabs>
+        <w:ind w:left="4320" w:hanging="360"/>
+      </w:pPr>
+      <w:rPr>
+        <w:rFonts w:ascii="Symbol" w:hAnsi="Symbol" w:hint="default"/>
+        <w:sz w:val="20"/>
+      </w:rPr>
+    </w:lvl>
+    <w:lvl w:ilvl="6" w:tentative="1">
+      <w:start w:val="1"/>
+      <w:numFmt w:val="bullet"/>
+      <w:lvlText w:val=""/>
+      <w:lvlJc w:val="left"/>
+      <w:pPr>
+        <w:tabs>
+          <w:tab w:val="num" w:pos="5040"/>
+        </w:tabs>
+        <w:ind w:left="5040" w:hanging="360"/>
+      </w:pPr>
+      <w:rPr>
+        <w:rFonts w:ascii="Symbol" w:hAnsi="Symbol" w:hint="default"/>
+        <w:sz w:val="20"/>
+      </w:rPr>
+    </w:lvl>
+    <w:lvl w:ilvl="7" w:tentative="1">
+      <w:start w:val="1"/>
+      <w:numFmt w:val="bullet"/>
+      <w:lvlText w:val=""/>
+      <w:lvlJc w:val="left"/>
+      <w:pPr>
+        <w:tabs>
+          <w:tab w:val="num" w:pos="5760"/>
+        </w:tabs>
+        <w:ind w:left="5760" w:hanging="360"/>
+      </w:pPr>
+      <w:rPr>
+        <w:rFonts w:ascii="Symbol" w:hAnsi="Symbol" w:hint="default"/>
+        <w:sz w:val="20"/>
+      </w:rPr>
+    </w:lvl>
+    <w:lvl w:ilvl="8" w:tentative="1">
+      <w:start w:val="1"/>
+      <w:numFmt w:val="bullet"/>
+      <w:lvlText w:val=""/>
+      <w:lvlJc w:val="left"/>
+      <w:pPr>
+        <w:tabs>
+          <w:tab w:val="num" w:pos="6480"/>
+        </w:tabs>
+        <w:ind w:left="6480" w:hanging="360"/>
+      </w:pPr>
+      <w:rPr>
+        <w:rFonts w:ascii="Symbol" w:hAnsi="Symbol" w:hint="default"/>
+        <w:sz w:val="20"/>
+      </w:rPr>
+    </w:lvl>
+  </w:abstractNum>
+  <w:abstractNum w:abstractNumId="3" w15:restartNumberingAfterBreak="0">
     <w:nsid w:val="563A2ADC"/>
     <w:multiLevelType w:val="hybridMultilevel"/>
     <w:tmpl w:val="173CCC14"/>
@@ -1044,7 +1345,156 @@
       </w:pPr>
     </w:lvl>
   </w:abstractNum>
-  <w:abstractNum w:abstractNumId="3" w15:restartNumberingAfterBreak="0">
+  <w:abstractNum w:abstractNumId="4" w15:restartNumberingAfterBreak="0">
+    <w:nsid w:val="5CF32E03"/>
+    <w:multiLevelType w:val="multilevel"/>
+    <w:tmpl w:val="ABE6043A"/>
+    <w:lvl w:ilvl="0">
+      <w:start w:val="1"/>
+      <w:numFmt w:val="bullet"/>
+      <w:lvlText w:val=""/>
+      <w:lvlJc w:val="left"/>
+      <w:pPr>
+        <w:tabs>
+          <w:tab w:val="num" w:pos="720"/>
+        </w:tabs>
+        <w:ind w:left="720" w:hanging="360"/>
+      </w:pPr>
+      <w:rPr>
+        <w:rFonts w:ascii="Symbol" w:hAnsi="Symbol" w:hint="default"/>
+        <w:sz w:val="20"/>
+      </w:rPr>
+    </w:lvl>
+    <w:lvl w:ilvl="1" w:tentative="1">
+      <w:start w:val="1"/>
+      <w:numFmt w:val="bullet"/>
+      <w:lvlText w:val=""/>
+      <w:lvlJc w:val="left"/>
+      <w:pPr>
+        <w:tabs>
+          <w:tab w:val="num" w:pos="1440"/>
+        </w:tabs>
+        <w:ind w:left="1440" w:hanging="360"/>
+      </w:pPr>
+      <w:rPr>
+        <w:rFonts w:ascii="Symbol" w:hAnsi="Symbol" w:hint="default"/>
+        <w:sz w:val="20"/>
+      </w:rPr>
+    </w:lvl>
+    <w:lvl w:ilvl="2" w:tentative="1">
+      <w:start w:val="1"/>
+      <w:numFmt w:val="bullet"/>
+      <w:lvlText w:val=""/>
+      <w:lvlJc w:val="left"/>
+      <w:pPr>
+        <w:tabs>
+          <w:tab w:val="num" w:pos="2160"/>
+        </w:tabs>
+        <w:ind w:left="2160" w:hanging="360"/>
+      </w:pPr>
+      <w:rPr>
+        <w:rFonts w:ascii="Symbol" w:hAnsi="Symbol" w:hint="default"/>
+        <w:sz w:val="20"/>
+      </w:rPr>
+    </w:lvl>
+    <w:lvl w:ilvl="3" w:tentative="1">
+      <w:start w:val="1"/>
+      <w:numFmt w:val="bullet"/>
+      <w:lvlText w:val=""/>
+      <w:lvlJc w:val="left"/>
+      <w:pPr>
+        <w:tabs>
+          <w:tab w:val="num" w:pos="2880"/>
+        </w:tabs>
+        <w:ind w:left="2880" w:hanging="360"/>
+      </w:pPr>
+      <w:rPr>
+        <w:rFonts w:ascii="Symbol" w:hAnsi="Symbol" w:hint="default"/>
+        <w:sz w:val="20"/>
+      </w:rPr>
+    </w:lvl>
+    <w:lvl w:ilvl="4" w:tentative="1">
+      <w:start w:val="1"/>
+      <w:numFmt w:val="bullet"/>
+      <w:lvlText w:val=""/>
+      <w:lvlJc w:val="left"/>
+      <w:pPr>
+        <w:tabs>
+          <w:tab w:val="num" w:pos="3600"/>
+        </w:tabs>
+        <w:ind w:left="3600" w:hanging="360"/>
+      </w:pPr>
+      <w:rPr>
+        <w:rFonts w:ascii="Symbol" w:hAnsi="Symbol" w:hint="default"/>
+        <w:sz w:val="20"/>
+      </w:rPr>
+    </w:lvl>
+    <w:lvl w:ilvl="5" w:tentative="1">
+      <w:start w:val="1"/>
+      <w:numFmt w:val="bullet"/>
+      <w:lvlText w:val=""/>
+      <w:lvlJc w:val="left"/>
+      <w:pPr>
+        <w:tabs>
+          <w:tab w:val="num" w:pos="4320"/>
+        </w:tabs>
+        <w:ind w:left="4320" w:hanging="360"/>
+      </w:pPr>
+      <w:rPr>
+        <w:rFonts w:ascii="Symbol" w:hAnsi="Symbol" w:hint="default"/>
+        <w:sz w:val="20"/>
+      </w:rPr>
+    </w:lvl>
+    <w:lvl w:ilvl="6" w:tentative="1">
+      <w:start w:val="1"/>
+      <w:numFmt w:val="bullet"/>
+      <w:lvlText w:val=""/>
+      <w:lvlJc w:val="left"/>
+      <w:pPr>
+        <w:tabs>
+          <w:tab w:val="num" w:pos="5040"/>
+        </w:tabs>
+        <w:ind w:left="5040" w:hanging="360"/>
+      </w:pPr>
+      <w:rPr>
+        <w:rFonts w:ascii="Symbol" w:hAnsi="Symbol" w:hint="default"/>
+        <w:sz w:val="20"/>
+      </w:rPr>
+    </w:lvl>
+    <w:lvl w:ilvl="7" w:tentative="1">
+      <w:start w:val="1"/>
+      <w:numFmt w:val="bullet"/>
+      <w:lvlText w:val=""/>
+      <w:lvlJc w:val="left"/>
+      <w:pPr>
+        <w:tabs>
+          <w:tab w:val="num" w:pos="5760"/>
+        </w:tabs>
+        <w:ind w:left="5760" w:hanging="360"/>
+      </w:pPr>
+      <w:rPr>
+        <w:rFonts w:ascii="Symbol" w:hAnsi="Symbol" w:hint="default"/>
+        <w:sz w:val="20"/>
+      </w:rPr>
+    </w:lvl>
+    <w:lvl w:ilvl="8" w:tentative="1">
+      <w:start w:val="1"/>
+      <w:numFmt w:val="bullet"/>
+      <w:lvlText w:val=""/>
+      <w:lvlJc w:val="left"/>
+      <w:pPr>
+        <w:tabs>
+          <w:tab w:val="num" w:pos="6480"/>
+        </w:tabs>
+        <w:ind w:left="6480" w:hanging="360"/>
+      </w:pPr>
+      <w:rPr>
+        <w:rFonts w:ascii="Symbol" w:hAnsi="Symbol" w:hint="default"/>
+        <w:sz w:val="20"/>
+      </w:rPr>
+    </w:lvl>
+  </w:abstractNum>
+  <w:abstractNum w:abstractNumId="5" w15:restartNumberingAfterBreak="0">
     <w:nsid w:val="69A37119"/>
     <w:multiLevelType w:val="hybridMultilevel"/>
     <w:tmpl w:val="30989062"/>
@@ -1136,19 +1586,25 @@
     <w:abstractNumId w:val="1"/>
   </w:num>
   <w:num w:numId="2" w16cid:durableId="1742365370">
-    <w:abstractNumId w:val="2"/>
+    <w:abstractNumId w:val="3"/>
   </w:num>
   <w:num w:numId="3" w16cid:durableId="78185037">
-    <w:abstractNumId w:val="3"/>
+    <w:abstractNumId w:val="5"/>
   </w:num>
   <w:num w:numId="4" w16cid:durableId="1750467400">
     <w:abstractNumId w:val="0"/>
+  </w:num>
+  <w:num w:numId="5" w16cid:durableId="1038356589">
+    <w:abstractNumId w:val="4"/>
+  </w:num>
+  <w:num w:numId="6" w16cid:durableId="169149820">
+    <w:abstractNumId w:val="2"/>
   </w:num>
 </w:numbering>
 </file>
 
 <file path=word/styles.xml><?xml version="1.0" encoding="utf-8"?>
-<w:styles xmlns:mc="http://schemas.openxmlformats.org/markup-compatibility/2006" xmlns:r="http://schemas.openxmlformats.org/officeDocument/2006/relationships" xmlns:w="http://schemas.openxmlformats.org/wordprocessingml/2006/main" xmlns:w14="http://schemas.microsoft.com/office/word/2010/wordml" xmlns:w15="http://schemas.microsoft.com/office/word/2012/wordml" xmlns:w16cex="http://schemas.microsoft.com/office/word/2018/wordml/cex" xmlns:w16cid="http://schemas.microsoft.com/office/word/2016/wordml/cid" xmlns:w16="http://schemas.microsoft.com/office/word/2018/wordml" xmlns:w16sdtdh="http://schemas.microsoft.com/office/word/2020/wordml/sdtdatahash" xmlns:w16se="http://schemas.microsoft.com/office/word/2015/wordml/symex" mc:Ignorable="w14 w15 w16se w16cid w16 w16cex w16sdtdh">
+<w:styles xmlns:mc="http://schemas.openxmlformats.org/markup-compatibility/2006" xmlns:r="http://schemas.openxmlformats.org/officeDocument/2006/relationships" xmlns:w="http://schemas.openxmlformats.org/wordprocessingml/2006/main" xmlns:w14="http://schemas.microsoft.com/office/word/2010/wordml" xmlns:w15="http://schemas.microsoft.com/office/word/2012/wordml" xmlns:w16cex="http://schemas.microsoft.com/office/word/2018/wordml/cex" xmlns:w16cid="http://schemas.microsoft.com/office/word/2016/wordml/cid" xmlns:w16="http://schemas.microsoft.com/office/word/2018/wordml" xmlns:w16du="http://schemas.microsoft.com/office/word/2023/wordml/word16du" xmlns:w16sdtdh="http://schemas.microsoft.com/office/word/2020/wordml/sdtdatahash" xmlns:w16sdtfl="http://schemas.microsoft.com/office/word/2024/wordml/sdtformatlock" xmlns:w16se="http://schemas.microsoft.com/office/word/2015/wordml/symex" mc:Ignorable="w14 w15 w16se w16cid w16 w16cex w16sdtdh w16sdtfl w16du">
   <w:docDefaults>
     <w:rPrDefault>
       <w:rPr>
@@ -1750,7 +2206,6 @@
   <w:style w:type="character" w:default="1" w:styleId="Fontepargpadro">
     <w:name w:val="Default Paragraph Font"/>
     <w:uiPriority w:val="1"/>
-    <w:semiHidden/>
     <w:unhideWhenUsed/>
   </w:style>
   <w:style w:type="table" w:default="1" w:styleId="Tabelanormal">
@@ -2062,6 +2517,29 @@
       <w:smallCaps/>
       <w:color w:val="0F4761" w:themeColor="accent1" w:themeShade="BF"/>
       <w:spacing w:val="5"/>
+    </w:rPr>
+  </w:style>
+  <w:style w:type="character" w:styleId="Hyperlink">
+    <w:name w:val="Hyperlink"/>
+    <w:basedOn w:val="Fontepargpadro"/>
+    <w:uiPriority w:val="99"/>
+    <w:unhideWhenUsed/>
+    <w:rsid w:val="001B19E2"/>
+    <w:rPr>
+      <w:color w:val="467886" w:themeColor="hyperlink"/>
+      <w:u w:val="single"/>
+    </w:rPr>
+  </w:style>
+  <w:style w:type="character" w:styleId="MenoPendente">
+    <w:name w:val="Unresolved Mention"/>
+    <w:basedOn w:val="Fontepargpadro"/>
+    <w:uiPriority w:val="99"/>
+    <w:semiHidden/>
+    <w:unhideWhenUsed/>
+    <w:rsid w:val="001B19E2"/>
+    <w:rPr>
+      <w:color w:val="605E5C"/>
+      <w:shd w:val="clear" w:color="auto" w:fill="E1DFDD"/>
     </w:rPr>
   </w:style>
 </w:styles>

</xml_diff>

<commit_message>
Ideias na Linha do Tempo e inicio do protótipo das telas de jogo
</commit_message>
<xml_diff>
--- a/Documentos/Linha do Tempo.docx
+++ b/Documentos/Linha do Tempo.docx
@@ -1,6 +1,6 @@
 
 <file path=word/document.xml><?xml version="1.0" encoding="utf-8"?>
-<w:document xmlns:wpc="http://schemas.microsoft.com/office/word/2010/wordprocessingCanvas" xmlns:cx="http://schemas.microsoft.com/office/drawing/2014/chartex" xmlns:cx1="http://schemas.microsoft.com/office/drawing/2015/9/8/chartex" xmlns:cx2="http://schemas.microsoft.com/office/drawing/2015/10/21/chartex" xmlns:cx3="http://schemas.microsoft.com/office/drawing/2016/5/9/chartex" xmlns:cx4="http://schemas.microsoft.com/office/drawing/2016/5/10/chartex" xmlns:cx5="http://schemas.microsoft.com/office/drawing/2016/5/11/chartex" xmlns:cx6="http://schemas.microsoft.com/office/drawing/2016/5/12/chartex" xmlns:cx7="http://schemas.microsoft.com/office/drawing/2016/5/13/chartex" xmlns:cx8="http://schemas.microsoft.com/office/drawing/2016/5/14/chartex" xmlns:mc="http://schemas.openxmlformats.org/markup-compatibility/2006" xmlns:aink="http://schemas.microsoft.com/office/drawing/2016/ink" xmlns:am3d="http://schemas.microsoft.com/office/drawing/2017/model3d" xmlns:o="urn:schemas-microsoft-com:office:office" xmlns:oel="http://schemas.microsoft.com/office/2019/extlst" xmlns:r="http://schemas.openxmlformats.org/officeDocument/2006/relationships" xmlns:m="http://schemas.openxmlformats.org/officeDocument/2006/math" xmlns:v="urn:schemas-microsoft-com:vml" xmlns:wp14="http://schemas.microsoft.com/office/word/2010/wordprocessingDrawing" xmlns:wp="http://schemas.openxmlformats.org/drawingml/2006/wordprocessingDrawing" xmlns:w10="urn:schemas-microsoft-com:office:word" xmlns:w="http://schemas.openxmlformats.org/wordprocessingml/2006/main" xmlns:w14="http://schemas.microsoft.com/office/word/2010/wordml" xmlns:w15="http://schemas.microsoft.com/office/word/2012/wordml" xmlns:w16cex="http://schemas.microsoft.com/office/word/2018/wordml/cex" xmlns:w16cid="http://schemas.microsoft.com/office/word/2016/wordml/cid" xmlns:w16="http://schemas.microsoft.com/office/word/2018/wordml" xmlns:w16du="http://schemas.microsoft.com/office/word/2023/wordml/word16du" xmlns:w16sdtdh="http://schemas.microsoft.com/office/word/2020/wordml/sdtdatahash" xmlns:w16sdtfl="http://schemas.microsoft.com/office/word/2024/wordml/sdtformatlock" xmlns:w16se="http://schemas.microsoft.com/office/word/2015/wordml/symex" xmlns:wpg="http://schemas.microsoft.com/office/word/2010/wordprocessingGroup" xmlns:wpi="http://schemas.microsoft.com/office/word/2010/wordprocessingInk" xmlns:wne="http://schemas.microsoft.com/office/word/2006/wordml" xmlns:wps="http://schemas.microsoft.com/office/word/2010/wordprocessingShape" mc:Ignorable="w14 w15 w16se w16cid w16 w16cex w16sdtdh w16sdtfl w16du wp14">
+<w:document xmlns:wpc="http://schemas.microsoft.com/office/word/2010/wordprocessingCanvas" xmlns:cx="http://schemas.microsoft.com/office/drawing/2014/chartex" xmlns:cx1="http://schemas.microsoft.com/office/drawing/2015/9/8/chartex" xmlns:cx2="http://schemas.microsoft.com/office/drawing/2015/10/21/chartex" xmlns:cx3="http://schemas.microsoft.com/office/drawing/2016/5/9/chartex" xmlns:cx4="http://schemas.microsoft.com/office/drawing/2016/5/10/chartex" xmlns:cx5="http://schemas.microsoft.com/office/drawing/2016/5/11/chartex" xmlns:cx6="http://schemas.microsoft.com/office/drawing/2016/5/12/chartex" xmlns:cx7="http://schemas.microsoft.com/office/drawing/2016/5/13/chartex" xmlns:cx8="http://schemas.microsoft.com/office/drawing/2016/5/14/chartex" xmlns:mc="http://schemas.openxmlformats.org/markup-compatibility/2006" xmlns:aink="http://schemas.microsoft.com/office/drawing/2016/ink" xmlns:am3d="http://schemas.microsoft.com/office/drawing/2017/model3d" xmlns:o="urn:schemas-microsoft-com:office:office" xmlns:oel="http://schemas.microsoft.com/office/2019/extlst" xmlns:r="http://schemas.openxmlformats.org/officeDocument/2006/relationships" xmlns:m="http://schemas.openxmlformats.org/officeDocument/2006/math" xmlns:v="urn:schemas-microsoft-com:vml" xmlns:wp14="http://schemas.microsoft.com/office/word/2010/wordprocessingDrawing" xmlns:wp="http://schemas.openxmlformats.org/drawingml/2006/wordprocessingDrawing" xmlns:w10="urn:schemas-microsoft-com:office:word" xmlns:w="http://schemas.openxmlformats.org/wordprocessingml/2006/main" xmlns:w14="http://schemas.microsoft.com/office/word/2010/wordml" xmlns:w15="http://schemas.microsoft.com/office/word/2012/wordml" xmlns:w16cex="http://schemas.microsoft.com/office/word/2018/wordml/cex" xmlns:w16cid="http://schemas.microsoft.com/office/word/2016/wordml/cid" xmlns:w16="http://schemas.microsoft.com/office/word/2018/wordml" xmlns:w16sdtdh="http://schemas.microsoft.com/office/word/2020/wordml/sdtdatahash" xmlns:w16se="http://schemas.microsoft.com/office/word/2015/wordml/symex" xmlns:wpg="http://schemas.microsoft.com/office/word/2010/wordprocessingGroup" xmlns:wpi="http://schemas.microsoft.com/office/word/2010/wordprocessingInk" xmlns:wne="http://schemas.microsoft.com/office/word/2006/wordml" xmlns:wps="http://schemas.microsoft.com/office/word/2010/wordprocessingShape" mc:Ignorable="w14 w15 w16se w16cid w16 w16cex w16sdtdh wp14">
   <w:body>
     <w:p>
       <w:r>
@@ -141,7 +141,15 @@
         <w:t>porquê</w:t>
       </w:r>
       <w:r>
-        <w:t xml:space="preserve"> dele ser tão importante e participativo na minha vida. Além de introduzir o que será falado adiante.</w:t>
+        <w:t xml:space="preserve"> </w:t>
+      </w:r>
+      <w:proofErr w:type="gramStart"/>
+      <w:r>
+        <w:t>dele</w:t>
+      </w:r>
+      <w:proofErr w:type="gramEnd"/>
+      <w:r>
+        <w:t xml:space="preserve"> ser tão importante e participativo na minha vida. Além de introduzir o que será falado adiante.</w:t>
       </w:r>
     </w:p>
     <w:p>
@@ -919,6 +927,35 @@
           <w:t>https://queroaprenderdesign.com.br/como-criar-identidade-visual-do-zero/</w:t>
         </w:r>
       </w:hyperlink>
+    </w:p>
+    <w:p/>
+    <w:p>
+      <w:r>
+        <w:t>No Atual momento estou fazendo o Protótipo do jogo, e estou tendo algumas ideias, então vim para cá para registrá-las.</w:t>
+      </w:r>
+    </w:p>
+    <w:p>
+      <w:r>
+        <w:t xml:space="preserve">Na top do Jogo, temos 2 </w:t>
+      </w:r>
+      <w:proofErr w:type="spellStart"/>
+      <w:r>
+        <w:t>Emote</w:t>
+      </w:r>
+      <w:proofErr w:type="spellEnd"/>
+      <w:r>
+        <w:t>, Perfil e o Raio:</w:t>
+      </w:r>
+    </w:p>
+    <w:p>
+      <w:r>
+        <w:t>- Perfil pode ser para ver informações básicas e as conquistas;</w:t>
+      </w:r>
+    </w:p>
+    <w:p>
+      <w:r>
+        <w:t>- Raio pode ser para ver como funciona e para upar as Classes (Precisando de Nível, XP e um mínimo nos status);</w:t>
+      </w:r>
     </w:p>
     <w:p/>
     <w:sectPr>
@@ -932,7 +969,7 @@
 </file>
 
 <file path=word/numbering.xml><?xml version="1.0" encoding="utf-8"?>
-<w:numbering xmlns:wpc="http://schemas.microsoft.com/office/word/2010/wordprocessingCanvas" xmlns:cx="http://schemas.microsoft.com/office/drawing/2014/chartex" xmlns:cx1="http://schemas.microsoft.com/office/drawing/2015/9/8/chartex" xmlns:cx2="http://schemas.microsoft.com/office/drawing/2015/10/21/chartex" xmlns:cx3="http://schemas.microsoft.com/office/drawing/2016/5/9/chartex" xmlns:cx4="http://schemas.microsoft.com/office/drawing/2016/5/10/chartex" xmlns:cx5="http://schemas.microsoft.com/office/drawing/2016/5/11/chartex" xmlns:cx6="http://schemas.microsoft.com/office/drawing/2016/5/12/chartex" xmlns:cx7="http://schemas.microsoft.com/office/drawing/2016/5/13/chartex" xmlns:cx8="http://schemas.microsoft.com/office/drawing/2016/5/14/chartex" xmlns:mc="http://schemas.openxmlformats.org/markup-compatibility/2006" xmlns:aink="http://schemas.microsoft.com/office/drawing/2016/ink" xmlns:am3d="http://schemas.microsoft.com/office/drawing/2017/model3d" xmlns:o="urn:schemas-microsoft-com:office:office" xmlns:oel="http://schemas.microsoft.com/office/2019/extlst" xmlns:r="http://schemas.openxmlformats.org/officeDocument/2006/relationships" xmlns:m="http://schemas.openxmlformats.org/officeDocument/2006/math" xmlns:v="urn:schemas-microsoft-com:vml" xmlns:wp14="http://schemas.microsoft.com/office/word/2010/wordprocessingDrawing" xmlns:wp="http://schemas.openxmlformats.org/drawingml/2006/wordprocessingDrawing" xmlns:w10="urn:schemas-microsoft-com:office:word" xmlns:w="http://schemas.openxmlformats.org/wordprocessingml/2006/main" xmlns:w14="http://schemas.microsoft.com/office/word/2010/wordml" xmlns:w15="http://schemas.microsoft.com/office/word/2012/wordml" xmlns:w16cex="http://schemas.microsoft.com/office/word/2018/wordml/cex" xmlns:w16cid="http://schemas.microsoft.com/office/word/2016/wordml/cid" xmlns:w16="http://schemas.microsoft.com/office/word/2018/wordml" xmlns:w16du="http://schemas.microsoft.com/office/word/2023/wordml/word16du" xmlns:w16sdtdh="http://schemas.microsoft.com/office/word/2020/wordml/sdtdatahash" xmlns:w16sdtfl="http://schemas.microsoft.com/office/word/2024/wordml/sdtformatlock" xmlns:w16se="http://schemas.microsoft.com/office/word/2015/wordml/symex" xmlns:wpg="http://schemas.microsoft.com/office/word/2010/wordprocessingGroup" xmlns:wpi="http://schemas.microsoft.com/office/word/2010/wordprocessingInk" xmlns:wne="http://schemas.microsoft.com/office/word/2006/wordml" xmlns:wps="http://schemas.microsoft.com/office/word/2010/wordprocessingShape" mc:Ignorable="w14 w15 w16se w16cid w16 w16cex w16sdtdh w16sdtfl w16du wp14">
+<w:numbering xmlns:wpc="http://schemas.microsoft.com/office/word/2010/wordprocessingCanvas" xmlns:cx="http://schemas.microsoft.com/office/drawing/2014/chartex" xmlns:cx1="http://schemas.microsoft.com/office/drawing/2015/9/8/chartex" xmlns:cx2="http://schemas.microsoft.com/office/drawing/2015/10/21/chartex" xmlns:cx3="http://schemas.microsoft.com/office/drawing/2016/5/9/chartex" xmlns:cx4="http://schemas.microsoft.com/office/drawing/2016/5/10/chartex" xmlns:cx5="http://schemas.microsoft.com/office/drawing/2016/5/11/chartex" xmlns:cx6="http://schemas.microsoft.com/office/drawing/2016/5/12/chartex" xmlns:cx7="http://schemas.microsoft.com/office/drawing/2016/5/13/chartex" xmlns:cx8="http://schemas.microsoft.com/office/drawing/2016/5/14/chartex" xmlns:mc="http://schemas.openxmlformats.org/markup-compatibility/2006" xmlns:aink="http://schemas.microsoft.com/office/drawing/2016/ink" xmlns:am3d="http://schemas.microsoft.com/office/drawing/2017/model3d" xmlns:o="urn:schemas-microsoft-com:office:office" xmlns:oel="http://schemas.microsoft.com/office/2019/extlst" xmlns:r="http://schemas.openxmlformats.org/officeDocument/2006/relationships" xmlns:m="http://schemas.openxmlformats.org/officeDocument/2006/math" xmlns:v="urn:schemas-microsoft-com:vml" xmlns:wp14="http://schemas.microsoft.com/office/word/2010/wordprocessingDrawing" xmlns:wp="http://schemas.openxmlformats.org/drawingml/2006/wordprocessingDrawing" xmlns:w10="urn:schemas-microsoft-com:office:word" xmlns:w="http://schemas.openxmlformats.org/wordprocessingml/2006/main" xmlns:w14="http://schemas.microsoft.com/office/word/2010/wordml" xmlns:w15="http://schemas.microsoft.com/office/word/2012/wordml" xmlns:w16cex="http://schemas.microsoft.com/office/word/2018/wordml/cex" xmlns:w16cid="http://schemas.microsoft.com/office/word/2016/wordml/cid" xmlns:w16="http://schemas.microsoft.com/office/word/2018/wordml" xmlns:w16sdtdh="http://schemas.microsoft.com/office/word/2020/wordml/sdtdatahash" xmlns:w16se="http://schemas.microsoft.com/office/word/2015/wordml/symex" xmlns:wpg="http://schemas.microsoft.com/office/word/2010/wordprocessingGroup" xmlns:wpi="http://schemas.microsoft.com/office/word/2010/wordprocessingInk" xmlns:wne="http://schemas.microsoft.com/office/word/2006/wordml" xmlns:wps="http://schemas.microsoft.com/office/word/2010/wordprocessingShape" mc:Ignorable="w14 w15 w16se w16cid w16 w16cex w16sdtdh wp14">
   <w:abstractNum w:abstractNumId="0" w15:restartNumberingAfterBreak="0">
     <w:nsid w:val="1A170B0C"/>
     <w:multiLevelType w:val="hybridMultilevel"/>
@@ -1604,7 +1641,7 @@
 </file>
 
 <file path=word/styles.xml><?xml version="1.0" encoding="utf-8"?>
-<w:styles xmlns:mc="http://schemas.openxmlformats.org/markup-compatibility/2006" xmlns:r="http://schemas.openxmlformats.org/officeDocument/2006/relationships" xmlns:w="http://schemas.openxmlformats.org/wordprocessingml/2006/main" xmlns:w14="http://schemas.microsoft.com/office/word/2010/wordml" xmlns:w15="http://schemas.microsoft.com/office/word/2012/wordml" xmlns:w16cex="http://schemas.microsoft.com/office/word/2018/wordml/cex" xmlns:w16cid="http://schemas.microsoft.com/office/word/2016/wordml/cid" xmlns:w16="http://schemas.microsoft.com/office/word/2018/wordml" xmlns:w16du="http://schemas.microsoft.com/office/word/2023/wordml/word16du" xmlns:w16sdtdh="http://schemas.microsoft.com/office/word/2020/wordml/sdtdatahash" xmlns:w16sdtfl="http://schemas.microsoft.com/office/word/2024/wordml/sdtformatlock" xmlns:w16se="http://schemas.microsoft.com/office/word/2015/wordml/symex" mc:Ignorable="w14 w15 w16se w16cid w16 w16cex w16sdtdh w16sdtfl w16du">
+<w:styles xmlns:mc="http://schemas.openxmlformats.org/markup-compatibility/2006" xmlns:r="http://schemas.openxmlformats.org/officeDocument/2006/relationships" xmlns:w="http://schemas.openxmlformats.org/wordprocessingml/2006/main" xmlns:w14="http://schemas.microsoft.com/office/word/2010/wordml" xmlns:w15="http://schemas.microsoft.com/office/word/2012/wordml" xmlns:w16cex="http://schemas.microsoft.com/office/word/2018/wordml/cex" xmlns:w16cid="http://schemas.microsoft.com/office/word/2016/wordml/cid" xmlns:w16="http://schemas.microsoft.com/office/word/2018/wordml" xmlns:w16sdtdh="http://schemas.microsoft.com/office/word/2020/wordml/sdtdatahash" xmlns:w16se="http://schemas.microsoft.com/office/word/2015/wordml/symex" mc:Ignorable="w14 w15 w16se w16cid w16 w16cex w16sdtdh">
   <w:docDefaults>
     <w:rPrDefault>
       <w:rPr>
@@ -2206,6 +2243,7 @@
   <w:style w:type="character" w:default="1" w:styleId="Fontepargpadro">
     <w:name w:val="Default Paragraph Font"/>
     <w:uiPriority w:val="1"/>
+    <w:semiHidden/>
     <w:unhideWhenUsed/>
   </w:style>
   <w:style w:type="table" w:default="1" w:styleId="Tabelanormal">

</xml_diff>